<commit_message>
chapter 4 updated vr_no_load_balance diagram
</commit_message>
<xml_diff>
--- a/first drafts/chapter4_przemek_review.docx
+++ b/first drafts/chapter4_przemek_review.docx
@@ -12564,7 +12564,7 @@
           <v:shape id="_x0000_i1025" type="#_x0000_t75" alt="" style="width:377.15pt;height:185.55pt;mso-width-percent:0;mso-height-percent:0;mso-width-percent:0;mso-height-percent:0" o:ole="">
             <v:imagedata r:id="rId14" o:title=""/>
           </v:shape>
-          <o:OLEObject Type="Embed" ProgID="Visio.Drawing.15" ShapeID="_x0000_i1025" DrawAspect="Content" ObjectID="_1662377432" r:id="rId15"/>
+          <o:OLEObject Type="Embed" ProgID="Visio.Drawing.15" ShapeID="_x0000_i1025" DrawAspect="Content" ObjectID="_1662444868" r:id="rId15"/>
         </w:object>
       </w:r>
     </w:p>
@@ -17442,55 +17442,17 @@
           <w:lang w:val="en-PL" w:eastAsia="en-GB"/>
         </w:rPr>
       </w:pPr>
-      <w:ins w:id="617" w:author="Przemyslaw Grygiel" w:date="2020-09-23T14:14:00Z">
-        <w:r>
-          <w:rPr>
-            <w:rFonts w:ascii="Arial" w:eastAsia="Times New Roman" w:hAnsi="Arial" w:cs="Arial"/>
-            <w:color w:val="000000"/>
-            <w:sz w:val="22"/>
-            <w:szCs w:val="22"/>
-            <w:bdr w:val="none" w:sz="0" w:space="0" w:color="auto" w:frame="1"/>
+      <w:ins w:id="617" w:author="Przemyslaw Grygiel" w:date="2020-09-24T09:26:00Z">
+        <w:r>
+          <w:rPr>
+            <w:rFonts w:ascii="Times New Roman" w:eastAsia="Times New Roman" w:hAnsi="Times New Roman" w:cs="Times New Roman"/>
             <w:lang w:val="en-PL" w:eastAsia="en-GB"/>
           </w:rPr>
-          <w:fldChar w:fldCharType="begin"/>
-        </w:r>
-        <w:r>
-          <w:rPr>
-            <w:rFonts w:ascii="Arial" w:eastAsia="Times New Roman" w:hAnsi="Arial" w:cs="Arial"/>
-            <w:color w:val="000000"/>
-            <w:sz w:val="22"/>
-            <w:szCs w:val="22"/>
-            <w:bdr w:val="none" w:sz="0" w:space="0" w:color="auto" w:frame="1"/>
-            <w:lang w:val="en-PL" w:eastAsia="en-GB"/>
-          </w:rPr>
-          <w:instrText xml:space="preserve"> INCLUDEPICTURE "https://lh4.googleusercontent.com/vS5nLHshSlMSjXHNIB7NeriXwQgcgF17pxueOtlgK2mYUa448TBVdgZp7Uek7SqIadpoKkI0KsSebjhQ-9FRDZ9ow0kUjdFQMqGYA5MDEyvX_RVGI0Xu0bXkVNTKLlGU_F25f_eA" \* MERGEFORMATINET </w:instrText>
-        </w:r>
-        <w:r>
-          <w:rPr>
-            <w:rFonts w:ascii="Arial" w:eastAsia="Times New Roman" w:hAnsi="Arial" w:cs="Arial"/>
-            <w:color w:val="000000"/>
-            <w:sz w:val="22"/>
-            <w:szCs w:val="22"/>
-            <w:bdr w:val="none" w:sz="0" w:space="0" w:color="auto" w:frame="1"/>
-            <w:lang w:val="en-PL" w:eastAsia="en-GB"/>
-          </w:rPr>
-          <w:fldChar w:fldCharType="separate"/>
-        </w:r>
-        <w:r>
-          <w:rPr>
-            <w:rFonts w:ascii="Arial" w:eastAsia="Times New Roman" w:hAnsi="Arial" w:cs="Arial"/>
-            <w:noProof/>
-            <w:color w:val="000000"/>
-            <w:sz w:val="22"/>
-            <w:szCs w:val="22"/>
-            <w:bdr w:val="none" w:sz="0" w:space="0" w:color="auto" w:frame="1"/>
-            <w:lang w:val="en-PL" w:eastAsia="en-GB"/>
-          </w:rPr>
           <w:drawing>
-            <wp:inline distT="0" distB="0" distL="0" distR="0" wp14:anchorId="4B2F95CD" wp14:editId="48E8E5AE">
-              <wp:extent cx="5760720" cy="4061460"/>
-              <wp:effectExtent l="0" t="0" r="5080" b="2540"/>
-              <wp:docPr id="4" name="Picture 4" descr="A close up of a map&#10;&#10;Description automatically generated"/>
+            <wp:inline distT="0" distB="0" distL="0" distR="0" wp14:anchorId="1111812C" wp14:editId="7BC61988">
+              <wp:extent cx="5760720" cy="4161790"/>
+              <wp:effectExtent l="0" t="0" r="5080" b="3810"/>
+              <wp:docPr id="5" name="Picture 5" descr="A close up of a map&#10;&#10;Description automatically generated"/>
               <wp:cNvGraphicFramePr>
                 <a:graphicFrameLocks xmlns:a="http://schemas.openxmlformats.org/drawingml/2006/main" noChangeAspect="1"/>
               </wp:cNvGraphicFramePr>
@@ -17498,53 +17460,29 @@
                 <a:graphicData uri="http://schemas.openxmlformats.org/drawingml/2006/picture">
                   <pic:pic xmlns:pic="http://schemas.openxmlformats.org/drawingml/2006/picture">
                     <pic:nvPicPr>
-                      <pic:cNvPr id="4" name="Picture 4" descr="A close up of a map&#10;&#10;Description automatically generated"/>
-                      <pic:cNvPicPr>
-                        <a:picLocks noChangeAspect="1" noChangeArrowheads="1"/>
-                      </pic:cNvPicPr>
+                      <pic:cNvPr id="5" name="Picture 5" descr="A close up of a map&#10;&#10;Description automatically generated"/>
+                      <pic:cNvPicPr/>
                     </pic:nvPicPr>
                     <pic:blipFill>
-                      <a:blip r:embed="rId16">
-                        <a:extLst>
-                          <a:ext uri="{28A0092B-C50C-407E-A947-70E740481C1C}">
-                            <a14:useLocalDpi xmlns:a14="http://schemas.microsoft.com/office/drawing/2010/main" val="0"/>
-                          </a:ext>
-                        </a:extLst>
-                      </a:blip>
-                      <a:srcRect/>
+                      <a:blip r:embed="rId16"/>
                       <a:stretch>
                         <a:fillRect/>
                       </a:stretch>
                     </pic:blipFill>
-                    <pic:spPr bwMode="auto">
+                    <pic:spPr>
                       <a:xfrm>
                         <a:off x="0" y="0"/>
-                        <a:ext cx="5760720" cy="4061460"/>
+                        <a:ext cx="5760720" cy="4161790"/>
                       </a:xfrm>
                       <a:prstGeom prst="rect">
                         <a:avLst/>
                       </a:prstGeom>
-                      <a:noFill/>
-                      <a:ln>
-                        <a:noFill/>
-                      </a:ln>
                     </pic:spPr>
                   </pic:pic>
                 </a:graphicData>
               </a:graphic>
             </wp:inline>
           </w:drawing>
-        </w:r>
-        <w:r>
-          <w:rPr>
-            <w:rFonts w:ascii="Arial" w:eastAsia="Times New Roman" w:hAnsi="Arial" w:cs="Arial"/>
-            <w:color w:val="000000"/>
-            <w:sz w:val="22"/>
-            <w:szCs w:val="22"/>
-            <w:bdr w:val="none" w:sz="0" w:space="0" w:color="auto" w:frame="1"/>
-            <w:lang w:val="en-PL" w:eastAsia="en-GB"/>
-          </w:rPr>
-          <w:fldChar w:fldCharType="end"/>
         </w:r>
       </w:ins>
     </w:p>

</xml_diff>